<commit_message>
Update Documentação e PaginaProduto
</commit_message>
<xml_diff>
--- a/Documentação/AUT e ListaRequesitosFuncionais/AUT pelos Profissionais.docx
+++ b/Documentação/AUT e ListaRequesitosFuncionais/AUT pelos Profissionais.docx
@@ -2636,7 +2636,7 @@
           <w:lang w:eastAsia="pt-PT"/>
         </w:rPr>
         <w:pict w14:anchorId="2125DD90">
-          <v:rect id="_x0000_i1030" style="width:0;height:1.5pt" o:hralign="center" o:hrstd="t" o:hr="t" fillcolor="#a0a0a0" stroked="f"/>
+          <v:rect id="_x0000_i1029" style="width:0;height:1.5pt" o:hralign="center" o:hrstd="t" o:hr="t" fillcolor="#a0a0a0" stroked="f"/>
         </w:pict>
       </w:r>
     </w:p>
@@ -2793,7 +2793,7 @@
     </w:p>
     <w:p>
       <w:pPr>
-        <w:pStyle w:val="ListParagraph"/>
+        <w:pStyle w:val="PargrafodaLista"/>
         <w:numPr>
           <w:ilvl w:val="0"/>
           <w:numId w:val="14"/>
@@ -2929,17 +2929,17 @@
     <w:p>
       <w:r>
         <w:pict w14:anchorId="2D89BE0A">
-          <v:rect id="_x0000_i1046" style="width:0;height:1.5pt" o:hralign="center" o:hrstd="t" o:hr="t" fillcolor="#a0a0a0" stroked="f"/>
+          <v:rect id="_x0000_i1030" style="width:0;height:1.5pt" o:hralign="center" o:hrstd="t" o:hr="t" fillcolor="#a0a0a0" stroked="f"/>
         </w:pict>
       </w:r>
     </w:p>
     <w:p>
       <w:pPr>
-        <w:pStyle w:val="Heading3"/>
-      </w:pPr>
-      <w:r>
-        <w:rPr>
-          <w:rStyle w:val="Strong"/>
+        <w:pStyle w:val="Ttulo3"/>
+      </w:pPr>
+      <w:r>
+        <w:rPr>
+          <w:rStyle w:val="Forte"/>
           <w:b/>
           <w:bCs/>
         </w:rPr>
@@ -2951,13 +2951,7 @@
         <w:pStyle w:val="NormalWeb"/>
       </w:pPr>
       <w:r>
-        <w:t xml:space="preserve">      </w:t>
-      </w:r>
-      <w:r>
-        <w:t xml:space="preserve">Os utilizadores </w:t>
-      </w:r>
-      <w:r>
-        <w:t>podem ser classificados em dois grupos diferentes, considerando como critério a sua frequência de utilização:</w:t>
+        <w:t xml:space="preserve">      Os utilizadores podem ser classificados em dois grupos diferentes, considerando como critério a sua frequência de utilização:</w:t>
       </w:r>
     </w:p>
     <w:p>
@@ -3326,7 +3320,10 @@
       <w:pPr>
         <w:spacing w:after="0" w:line="240" w:lineRule="auto"/>
         <w:rPr>
-          <w:rFonts w:ascii="Times New Roman" w:eastAsia="Times New Roman" w:hAnsi="Times New Roman" w:cs="Times New Roman"/>
+          <w:rStyle w:val="Forte"/>
+          <w:rFonts w:ascii="Times New Roman" w:eastAsia="Times New Roman" w:hAnsi="Times New Roman" w:cs="Times New Roman"/>
+          <w:b w:val="0"/>
+          <w:bCs w:val="0"/>
           <w:sz w:val="24"/>
           <w:szCs w:val="24"/>
           <w:lang w:eastAsia="pt-PT"/>
@@ -3346,36 +3343,13 @@
     </w:p>
     <w:p>
       <w:pPr>
-        <w:pStyle w:val="Heading3"/>
-        <w:rPr>
-          <w:rStyle w:val="Strong"/>
+        <w:pStyle w:val="Ttulo3"/>
+      </w:pPr>
+      <w:r>
+        <w:rPr>
+          <w:rStyle w:val="Forte"/>
           <w:b/>
           <w:bCs/>
-          <w:color w:val="FF0000"/>
-        </w:rPr>
-      </w:pPr>
-      <w:r>
-        <w:rPr>
-          <w:color w:val="FF0000"/>
-          <w:sz w:val="24"/>
-          <w:szCs w:val="24"/>
-        </w:rPr>
-        <w:t>“””””””””””””””””””””</w:t>
-      </w:r>
-    </w:p>
-    <w:p>
-      <w:pPr>
-        <w:pStyle w:val="Heading3"/>
-        <w:rPr>
-          <w:color w:val="FF0000"/>
-        </w:rPr>
-      </w:pPr>
-      <w:r>
-        <w:rPr>
-          <w:rStyle w:val="Strong"/>
-          <w:b/>
-          <w:bCs/>
-          <w:color w:val="FF0000"/>
         </w:rPr>
         <w:t>11. Gestão de Erros</w:t>
       </w:r>
@@ -3383,14 +3357,9 @@
     <w:p>
       <w:pPr>
         <w:pStyle w:val="NormalWeb"/>
-        <w:rPr>
-          <w:color w:val="FF0000"/>
-        </w:rPr>
-      </w:pPr>
-      <w:r>
-        <w:rPr>
-          <w:color w:val="FF0000"/>
-        </w:rPr>
+        <w:jc w:val="both"/>
+      </w:pPr>
+      <w:r>
         <w:t>Erros no sistema, como falhas de carregamento ou interrupções inesperadas, podem gerar frustração. As reações dos utilizadores variam conforme o contexto, mas em geral, esperam soluções simples e claras. Quando algo corre mal, é comum que:</w:t>
       </w:r>
     </w:p>
@@ -3401,15 +3370,22 @@
           <w:numId w:val="16"/>
         </w:numPr>
         <w:spacing w:before="100" w:beforeAutospacing="1" w:after="100" w:afterAutospacing="1" w:line="240" w:lineRule="auto"/>
-        <w:rPr>
-          <w:color w:val="FF0000"/>
-        </w:rPr>
-      </w:pPr>
-      <w:r>
-        <w:rPr>
-          <w:color w:val="FF0000"/>
-        </w:rPr>
-        <w:t>Alguns utilizadores prefiram reiniciar o processo do início, especialmente se não houver um ponto claro de recuperação.</w:t>
+        <w:jc w:val="both"/>
+      </w:pPr>
+      <w:r>
+        <w:t xml:space="preserve">Alguns utilizadores </w:t>
+      </w:r>
+      <w:r>
+        <w:t>iriam preferir</w:t>
+      </w:r>
+      <w:r>
+        <w:t xml:space="preserve"> reiniciar o processo do início, especialmente se não </w:t>
+      </w:r>
+      <w:r>
+        <w:t>existir</w:t>
+      </w:r>
+      <w:r>
+        <w:t xml:space="preserve"> um ponto claro de recuperação.</w:t>
       </w:r>
     </w:p>
     <w:p>
@@ -3419,28 +3395,27 @@
           <w:numId w:val="16"/>
         </w:numPr>
         <w:spacing w:before="100" w:beforeAutospacing="1" w:after="100" w:afterAutospacing="1" w:line="240" w:lineRule="auto"/>
-        <w:rPr>
-          <w:color w:val="FF0000"/>
-        </w:rPr>
-      </w:pPr>
-      <w:r>
-        <w:rPr>
-          <w:color w:val="FF0000"/>
-        </w:rPr>
-        <w:t>Outros tentem retomar a tarefa a partir do ponto onde ocorreu o erro.</w:t>
+        <w:jc w:val="both"/>
+      </w:pPr>
+      <w:r>
+        <w:t xml:space="preserve">Outros </w:t>
+      </w:r>
+      <w:r>
+        <w:t>tentariam</w:t>
+      </w:r>
+      <w:r>
+        <w:t xml:space="preserve"> retomar a tarefa a partir do </w:t>
+      </w:r>
+      <w:r>
+        <w:t>local em que ocorreu o erro.</w:t>
       </w:r>
     </w:p>
     <w:p>
       <w:pPr>
         <w:pStyle w:val="NormalWeb"/>
-        <w:rPr>
-          <w:color w:val="FF0000"/>
-        </w:rPr>
-      </w:pPr>
-      <w:r>
-        <w:rPr>
-          <w:color w:val="FF0000"/>
-        </w:rPr>
+        <w:jc w:val="both"/>
+      </w:pPr>
+      <w:r>
         <w:t>O sistema deve oferecer suporte adequado para ambas as abordagens, incluindo:</w:t>
       </w:r>
     </w:p>
@@ -3451,22 +3426,28 @@
           <w:numId w:val="17"/>
         </w:numPr>
         <w:spacing w:before="100" w:beforeAutospacing="1" w:after="100" w:afterAutospacing="1" w:line="240" w:lineRule="auto"/>
-        <w:rPr>
-          <w:color w:val="FF0000"/>
-        </w:rPr>
-      </w:pPr>
-      <w:r>
-        <w:rPr>
-          <w:rStyle w:val="Strong"/>
-          <w:color w:val="FF0000"/>
+        <w:jc w:val="both"/>
+      </w:pPr>
+      <w:r>
+        <w:rPr>
+          <w:rStyle w:val="Forte"/>
         </w:rPr>
         <w:t>Mensagens de erro claras:</w:t>
       </w:r>
       <w:r>
-        <w:rPr>
-          <w:color w:val="FF0000"/>
-        </w:rPr>
-        <w:t xml:space="preserve"> Explicando o problema e oferecendo instruções para resolução.</w:t>
+        <w:t xml:space="preserve"> </w:t>
+      </w:r>
+      <w:r>
+        <w:t>que explicam</w:t>
+      </w:r>
+      <w:r>
+        <w:t xml:space="preserve"> o problema e </w:t>
+      </w:r>
+      <w:r>
+        <w:t>oferecem</w:t>
+      </w:r>
+      <w:r>
+        <w:t xml:space="preserve"> instruções para resolução.</w:t>
       </w:r>
     </w:p>
     <w:p>
@@ -3476,22 +3457,15 @@
           <w:numId w:val="17"/>
         </w:numPr>
         <w:spacing w:before="100" w:beforeAutospacing="1" w:after="100" w:afterAutospacing="1" w:line="240" w:lineRule="auto"/>
-        <w:rPr>
-          <w:color w:val="FF0000"/>
-        </w:rPr>
-      </w:pPr>
-      <w:r>
-        <w:rPr>
-          <w:rStyle w:val="Strong"/>
-          <w:color w:val="FF0000"/>
-        </w:rPr>
-        <w:lastRenderedPageBreak/>
+        <w:jc w:val="both"/>
+      </w:pPr>
+      <w:r>
+        <w:rPr>
+          <w:rStyle w:val="Forte"/>
+        </w:rPr>
         <w:t>Funcionalidade de recuperação:</w:t>
       </w:r>
       <w:r>
-        <w:rPr>
-          <w:color w:val="FF0000"/>
-        </w:rPr>
         <w:t xml:space="preserve"> Por exemplo, restaurar o carrinho de compras ou reabrir a página de visualização após uma falha.</w:t>
       </w:r>
     </w:p>
@@ -3502,72 +3476,65 @@
           <w:numId w:val="17"/>
         </w:numPr>
         <w:spacing w:before="100" w:beforeAutospacing="1" w:after="100" w:afterAutospacing="1" w:line="240" w:lineRule="auto"/>
-        <w:rPr>
-          <w:color w:val="FF0000"/>
-        </w:rPr>
-      </w:pPr>
-      <w:r>
-        <w:rPr>
-          <w:rStyle w:val="Strong"/>
-          <w:color w:val="FF0000"/>
-        </w:rPr>
+        <w:jc w:val="both"/>
+      </w:pPr>
+      <w:r>
+        <w:rPr>
+          <w:rStyle w:val="Forte"/>
+        </w:rPr>
+        <w:lastRenderedPageBreak/>
         <w:t>Suporte adicional:</w:t>
       </w:r>
       <w:r>
-        <w:rPr>
-          <w:color w:val="FF0000"/>
-        </w:rPr>
         <w:t xml:space="preserve"> Disponibilizar </w:t>
       </w:r>
+      <w:r>
+        <w:t>“</w:t>
+      </w:r>
       <w:proofErr w:type="spellStart"/>
       <w:r>
-        <w:rPr>
-          <w:color w:val="FF0000"/>
-        </w:rPr>
         <w:t>chatbots</w:t>
       </w:r>
       <w:proofErr w:type="spellEnd"/>
       <w:r>
-        <w:rPr>
-          <w:color w:val="FF0000"/>
-        </w:rPr>
+        <w:t>”</w:t>
+      </w:r>
+      <w:r>
         <w:t xml:space="preserve"> ou linhas de apoio para lidar com problemas mais complexos.</w:t>
       </w:r>
     </w:p>
     <w:p>
       <w:pPr>
         <w:pStyle w:val="NormalWeb"/>
-        <w:rPr>
-          <w:color w:val="FF0000"/>
-        </w:rPr>
-      </w:pPr>
-      <w:r>
-        <w:rPr>
-          <w:color w:val="FF0000"/>
-        </w:rPr>
-        <w:t>Por fim, estratégias de contingência, como salvamento automático de progresso e notificações em tempo real sobre problemas conhecidos, ajudam a minimizar impactos e manter a confiança dos utilizadores no sistema.</w:t>
+        <w:jc w:val="both"/>
+      </w:pPr>
+      <w:r>
+        <w:t>Por fim, estratégias de contingência, como</w:t>
+      </w:r>
+      <w:r>
+        <w:t xml:space="preserve"> o</w:t>
+      </w:r>
+      <w:r>
+        <w:t xml:space="preserve"> salvamento automático </w:t>
+      </w:r>
+      <w:r>
+        <w:t>do</w:t>
+      </w:r>
+      <w:r>
+        <w:t xml:space="preserve"> progresso e notificações em tempo real sobre problemas conhecidos, ajudam a minimizar impactos e manter a confiança dos utilizadores no sistema.</w:t>
       </w:r>
     </w:p>
     <w:p>
       <w:pPr>
         <w:spacing w:after="0" w:line="240" w:lineRule="auto"/>
-        <w:rPr>
-          <w:rFonts w:ascii="Times New Roman" w:eastAsia="Times New Roman" w:hAnsi="Times New Roman" w:cs="Times New Roman"/>
-          <w:sz w:val="24"/>
-          <w:szCs w:val="24"/>
-          <w:lang w:eastAsia="pt-PT"/>
-        </w:rPr>
-      </w:pPr>
-      <w:r>
-        <w:rPr>
-          <w:rFonts w:ascii="Times New Roman" w:eastAsia="Times New Roman" w:hAnsi="Times New Roman" w:cs="Times New Roman"/>
-          <w:color w:val="FF0000"/>
-          <w:sz w:val="24"/>
-          <w:szCs w:val="24"/>
-          <w:lang w:eastAsia="pt-PT"/>
-        </w:rPr>
-        <w:t>“””””””””””””””””””””2</w:t>
-      </w:r>
+        <w:jc w:val="both"/>
+        <w:rPr>
+          <w:rFonts w:ascii="Times New Roman" w:eastAsia="Times New Roman" w:hAnsi="Times New Roman" w:cs="Times New Roman"/>
+          <w:sz w:val="24"/>
+          <w:szCs w:val="24"/>
+          <w:lang w:eastAsia="pt-PT"/>
+        </w:rPr>
+      </w:pPr>
       <w:r>
         <w:rPr>
           <w:rFonts w:ascii="Times New Roman" w:eastAsia="Times New Roman" w:hAnsi="Times New Roman" w:cs="Times New Roman"/>
@@ -3576,7 +3543,7 @@
           <w:lang w:eastAsia="pt-PT"/>
         </w:rPr>
         <w:pict w14:anchorId="116E6CA3">
-          <v:rect id="_x0000_i1034" style="width:0;height:1.5pt" o:hralign="center" o:hrstd="t" o:hr="t" fillcolor="#a0a0a0" stroked="f"/>
+          <v:rect id="_x0000_i1033" style="width:0;height:1.5pt" o:hralign="center" o:hrstd="t" o:hr="t" fillcolor="#a0a0a0" stroked="f"/>
         </w:pict>
       </w:r>
     </w:p>
@@ -6609,10 +6576,10 @@
     <w:qFormat/>
     <w:rsid w:val="00682AE6"/>
   </w:style>
-  <w:style w:type="paragraph" w:styleId="Heading3">
+  <w:style w:type="paragraph" w:styleId="Ttulo3">
     <w:name w:val="heading 3"/>
     <w:basedOn w:val="Normal"/>
-    <w:link w:val="Heading3Char"/>
+    <w:link w:val="Ttulo3Carter"/>
     <w:uiPriority w:val="9"/>
     <w:qFormat/>
     <w:rsid w:val="00AB7724"/>
@@ -6629,13 +6596,13 @@
       <w:lang w:eastAsia="pt-PT"/>
     </w:rPr>
   </w:style>
-  <w:style w:type="character" w:default="1" w:styleId="DefaultParagraphFont">
+  <w:style w:type="character" w:default="1" w:styleId="Tipodeletrapredefinidodopargrafo">
     <w:name w:val="Default Paragraph Font"/>
     <w:uiPriority w:val="1"/>
     <w:semiHidden/>
     <w:unhideWhenUsed/>
   </w:style>
-  <w:style w:type="table" w:default="1" w:styleId="TableNormal">
+  <w:style w:type="table" w:default="1" w:styleId="Tabelanormal">
     <w:name w:val="Normal Table"/>
     <w:uiPriority w:val="99"/>
     <w:semiHidden/>
@@ -6650,16 +6617,16 @@
       </w:tblCellMar>
     </w:tblPr>
   </w:style>
-  <w:style w:type="numbering" w:default="1" w:styleId="NoList">
+  <w:style w:type="numbering" w:default="1" w:styleId="Semlista">
     <w:name w:val="No List"/>
     <w:uiPriority w:val="99"/>
     <w:semiHidden/>
     <w:unhideWhenUsed/>
   </w:style>
-  <w:style w:type="character" w:customStyle="1" w:styleId="Heading3Char">
-    <w:name w:val="Heading 3 Char"/>
-    <w:basedOn w:val="DefaultParagraphFont"/>
-    <w:link w:val="Heading3"/>
+  <w:style w:type="character" w:customStyle="1" w:styleId="Ttulo3Carter">
+    <w:name w:val="Título 3 Caráter"/>
+    <w:basedOn w:val="Tipodeletrapredefinidodopargrafo"/>
+    <w:link w:val="Ttulo3"/>
     <w:uiPriority w:val="9"/>
     <w:rsid w:val="00AB7724"/>
     <w:rPr>
@@ -6671,9 +6638,9 @@
       <w:lang w:eastAsia="pt-PT"/>
     </w:rPr>
   </w:style>
-  <w:style w:type="character" w:styleId="Strong">
+  <w:style w:type="character" w:styleId="Forte">
     <w:name w:val="Strong"/>
-    <w:basedOn w:val="DefaultParagraphFont"/>
+    <w:basedOn w:val="Tipodeletrapredefinidodopargrafo"/>
     <w:uiPriority w:val="22"/>
     <w:qFormat/>
     <w:rsid w:val="00AB7724"/>
@@ -6698,7 +6665,7 @@
       <w:lang w:eastAsia="pt-PT"/>
     </w:rPr>
   </w:style>
-  <w:style w:type="paragraph" w:styleId="ListParagraph">
+  <w:style w:type="paragraph" w:styleId="PargrafodaLista">
     <w:name w:val="List Paragraph"/>
     <w:basedOn w:val="Normal"/>
     <w:uiPriority w:val="34"/>

</xml_diff>

<commit_message>
Entrega Final - Concluido
</commit_message>
<xml_diff>
--- a/Documentação/AUT e ListaRequesitosFuncionais/AUT pelos Profissionais.docx
+++ b/Documentação/AUT e ListaRequesitosFuncionais/AUT pelos Profissionais.docx
@@ -68,28 +68,6 @@
     </w:p>
     <w:p>
       <w:pPr>
-        <w:spacing w:after="0" w:line="240" w:lineRule="auto"/>
-        <w:rPr>
-          <w:rFonts w:eastAsia="Times New Roman" w:cstheme="minorHAnsi"/>
-          <w:sz w:val="24"/>
-          <w:szCs w:val="24"/>
-          <w:lang w:eastAsia="pt-PT"/>
-        </w:rPr>
-      </w:pPr>
-      <w:r>
-        <w:rPr>
-          <w:rFonts w:eastAsia="Times New Roman" w:cstheme="minorHAnsi"/>
-          <w:sz w:val="24"/>
-          <w:szCs w:val="24"/>
-          <w:lang w:eastAsia="pt-PT"/>
-        </w:rPr>
-        <w:pict w14:anchorId="75A8239C">
-          <v:rect id="_x0000_i1025" style="width:0;height:1.5pt" o:hralign="center" o:hrstd="t" o:hr="t" fillcolor="#a0a0a0" stroked="f"/>
-        </w:pict>
-      </w:r>
-    </w:p>
-    <w:p>
-      <w:pPr>
         <w:spacing w:before="100" w:beforeAutospacing="1" w:after="100" w:afterAutospacing="1" w:line="240" w:lineRule="auto"/>
         <w:jc w:val="both"/>
         <w:outlineLvl w:val="2"/>
@@ -461,27 +439,7 @@
           <w:szCs w:val="24"/>
           <w:lang w:eastAsia="pt-PT"/>
         </w:rPr>
-        <w:t xml:space="preserve">, até pessoas mais idosas, com idade até aos 60 anos, estes são os utilizadores que representam a principal base de clientes da La </w:t>
-      </w:r>
-      <w:proofErr w:type="spellStart"/>
-      <w:r>
-        <w:rPr>
-          <w:rFonts w:eastAsia="Times New Roman" w:cstheme="minorHAnsi"/>
-          <w:sz w:val="24"/>
-          <w:szCs w:val="24"/>
-          <w:lang w:eastAsia="pt-PT"/>
-        </w:rPr>
-        <w:t>Redoute</w:t>
-      </w:r>
-      <w:proofErr w:type="spellEnd"/>
-      <w:r>
-        <w:rPr>
-          <w:rFonts w:eastAsia="Times New Roman" w:cstheme="minorHAnsi"/>
-          <w:sz w:val="24"/>
-          <w:szCs w:val="24"/>
-          <w:lang w:eastAsia="pt-PT"/>
-        </w:rPr>
-        <w:t xml:space="preserve">, não só devido à sua experiência e situação da vida, mas também porque crianças não costumam comprar este tipo de produtos sozinhas, e a vida de jovens adultos não lhes permite comprar casa em Portugal tão cedo. </w:t>
+        <w:t xml:space="preserve">, até pessoas mais idosas, com idade até aos 60 anos, estes são os utilizadores que representam a principal base de clientes da La Redoute, não só devido à sua experiência e situação da vida, mas também porque crianças não costumam comprar este tipo de produtos sozinhas, e a vida de jovens adultos não lhes permite comprar casa em Portugal tão cedo. </w:t>
       </w:r>
     </w:p>
     <w:p>
@@ -541,28 +499,28 @@
           <w:szCs w:val="24"/>
           <w:lang w:eastAsia="pt-PT"/>
         </w:rPr>
+        <w:t xml:space="preserve">     A nível de preferências, os utilizadores preferem uma interface simples e intuitiva de modo a ter a navegação facilitada e que elimine frustrações, da mesma forma, possuem pouca tolerância para sistemas lentos, complexos e que podem originar confusão.</w:t>
+      </w:r>
+    </w:p>
+    <w:p>
+      <w:pPr>
+        <w:spacing w:before="100" w:beforeAutospacing="1" w:after="100" w:afterAutospacing="1" w:line="240" w:lineRule="auto"/>
+        <w:jc w:val="both"/>
+        <w:rPr>
+          <w:rFonts w:eastAsia="Times New Roman" w:cstheme="minorHAnsi"/>
+          <w:sz w:val="24"/>
+          <w:szCs w:val="24"/>
+          <w:lang w:eastAsia="pt-PT"/>
+        </w:rPr>
+      </w:pPr>
+      <w:r>
+        <w:rPr>
+          <w:rFonts w:eastAsia="Times New Roman" w:cstheme="minorHAnsi"/>
+          <w:sz w:val="24"/>
+          <w:szCs w:val="24"/>
+          <w:lang w:eastAsia="pt-PT"/>
+        </w:rPr>
         <w:lastRenderedPageBreak/>
-        <w:t xml:space="preserve">     A nível de preferências, os utilizadores preferem uma interface simples e intuitiva de modo a ter a navegação facilitada e que elimine frustrações, da mesma forma, possuem pouca tolerância para sistemas lentos, complexos e que podem originar confusão.</w:t>
-      </w:r>
-    </w:p>
-    <w:p>
-      <w:pPr>
-        <w:spacing w:before="100" w:beforeAutospacing="1" w:after="100" w:afterAutospacing="1" w:line="240" w:lineRule="auto"/>
-        <w:jc w:val="both"/>
-        <w:rPr>
-          <w:rFonts w:eastAsia="Times New Roman" w:cstheme="minorHAnsi"/>
-          <w:sz w:val="24"/>
-          <w:szCs w:val="24"/>
-          <w:lang w:eastAsia="pt-PT"/>
-        </w:rPr>
-      </w:pPr>
-      <w:r>
-        <w:rPr>
-          <w:rFonts w:eastAsia="Times New Roman" w:cstheme="minorHAnsi"/>
-          <w:sz w:val="24"/>
-          <w:szCs w:val="24"/>
-          <w:lang w:eastAsia="pt-PT"/>
-        </w:rPr>
         <w:t xml:space="preserve">     As deficiências físicas mais comuns incluem dificuldades visuais ou motoras, ambas características que reforçam a necessidade de um sistema acessível, com paletas de cores compatíveis com as dificuldades oculares, ao mesmo tempo que também deverá ter acesso a controladores adaptados para as dificuldades motoras.</w:t>
       </w:r>
     </w:p>
@@ -1232,7 +1190,6 @@
           <w:szCs w:val="24"/>
           <w:lang w:eastAsia="pt-PT"/>
         </w:rPr>
-        <w:lastRenderedPageBreak/>
         <w:t>Nível de escolaridade mínimo:</w:t>
       </w:r>
       <w:r>
@@ -1303,6 +1260,7 @@
           <w:szCs w:val="24"/>
           <w:lang w:eastAsia="pt-PT"/>
         </w:rPr>
+        <w:lastRenderedPageBreak/>
         <w:t>3.1. Que tarefas executam atualmente?</w:t>
       </w:r>
     </w:p>
@@ -1324,27 +1282,7 @@
           <w:szCs w:val="24"/>
           <w:lang w:eastAsia="pt-PT"/>
         </w:rPr>
-        <w:t xml:space="preserve">      Atualmente, os utilizadores navegam pelo catálogo da La </w:t>
-      </w:r>
-      <w:proofErr w:type="spellStart"/>
-      <w:r>
-        <w:rPr>
-          <w:rFonts w:eastAsia="Times New Roman" w:cstheme="minorHAnsi"/>
-          <w:sz w:val="24"/>
-          <w:szCs w:val="24"/>
-          <w:lang w:eastAsia="pt-PT"/>
-        </w:rPr>
-        <w:t>Redoute</w:t>
-      </w:r>
-      <w:proofErr w:type="spellEnd"/>
-      <w:r>
-        <w:rPr>
-          <w:rFonts w:eastAsia="Times New Roman" w:cstheme="minorHAnsi"/>
-          <w:sz w:val="24"/>
-          <w:szCs w:val="24"/>
-          <w:lang w:eastAsia="pt-PT"/>
-        </w:rPr>
-        <w:t>, filtram os produtos por categorias, possivelmente ordenados por preço ou relevância, buscam avaliações de outros clientes para ter mais confiança no produto que pretendem comprar, adicionam produtos ao carrinho e finalizam a compra. A navegação com as capacidades de filtrar os produtos, consoante o seu objetivo, é a tarefa mais realizada e crucial para o processo de compra.</w:t>
+        <w:t xml:space="preserve">      Atualmente, os utilizadores navegam pelo catálogo da La Redoute, filtram os produtos por categorias, possivelmente ordenados por preço ou relevância, buscam avaliações de outros clientes para ter mais confiança no produto que pretendem comprar, adicionam produtos ao carrinho e finalizam a compra. A navegação com as capacidades de filtrar os produtos, consoante o seu objetivo, é a tarefa mais realizada e crucial para o processo de compra.</w:t>
       </w:r>
     </w:p>
     <w:p>
@@ -1666,43 +1604,43 @@
           <w:szCs w:val="24"/>
           <w:lang w:eastAsia="pt-PT"/>
         </w:rPr>
+        <w:t xml:space="preserve">     </w:t>
+      </w:r>
+      <w:r>
+        <w:rPr>
+          <w:rFonts w:eastAsia="Times New Roman" w:cstheme="minorHAnsi"/>
+          <w:sz w:val="24"/>
+          <w:szCs w:val="24"/>
+          <w:lang w:eastAsia="pt-PT"/>
+        </w:rPr>
+        <w:t>A maioria das tarefas irá ser realizada pelo utilizador em casa, no seu espaço de conforto, geralmente um ambiente mais calmo e bem iluminad</w:t>
+      </w:r>
+      <w:r>
+        <w:rPr>
+          <w:rFonts w:eastAsia="Times New Roman" w:cstheme="minorHAnsi"/>
+          <w:sz w:val="24"/>
+          <w:szCs w:val="24"/>
+          <w:lang w:eastAsia="pt-PT"/>
+        </w:rPr>
+        <w:t>o, o que poderá gerar distrações, quer por meios domésticos, ou por multitarefas frequentes. Por outro lado</w:t>
+      </w:r>
+      <w:r>
+        <w:rPr>
+          <w:rFonts w:eastAsia="Times New Roman" w:cstheme="minorHAnsi"/>
+          <w:sz w:val="24"/>
+          <w:szCs w:val="24"/>
+          <w:lang w:eastAsia="pt-PT"/>
+        </w:rPr>
+        <w:t xml:space="preserve">, </w:t>
+      </w:r>
+      <w:r>
+        <w:rPr>
+          <w:rFonts w:eastAsia="Times New Roman" w:cstheme="minorHAnsi"/>
+          <w:sz w:val="24"/>
+          <w:szCs w:val="24"/>
+          <w:lang w:eastAsia="pt-PT"/>
+        </w:rPr>
         <w:lastRenderedPageBreak/>
-        <w:t xml:space="preserve">     </w:t>
-      </w:r>
-      <w:r>
-        <w:rPr>
-          <w:rFonts w:eastAsia="Times New Roman" w:cstheme="minorHAnsi"/>
-          <w:sz w:val="24"/>
-          <w:szCs w:val="24"/>
-          <w:lang w:eastAsia="pt-PT"/>
-        </w:rPr>
-        <w:t>A maioria das tarefas irá ser realizada pelo utilizador em casa, no seu espaço de conforto, geralmente um ambiente mais calmo e bem iluminad</w:t>
-      </w:r>
-      <w:r>
-        <w:rPr>
-          <w:rFonts w:eastAsia="Times New Roman" w:cstheme="minorHAnsi"/>
-          <w:sz w:val="24"/>
-          <w:szCs w:val="24"/>
-          <w:lang w:eastAsia="pt-PT"/>
-        </w:rPr>
-        <w:t>o, o que poderá gerar distrações, quer por meios domésticos, ou por multitarefas frequentes. Por outro lado</w:t>
-      </w:r>
-      <w:r>
-        <w:rPr>
-          <w:rFonts w:eastAsia="Times New Roman" w:cstheme="minorHAnsi"/>
-          <w:sz w:val="24"/>
-          <w:szCs w:val="24"/>
-          <w:lang w:eastAsia="pt-PT"/>
-        </w:rPr>
-        <w:t xml:space="preserve">, </w:t>
-      </w:r>
-      <w:r>
-        <w:rPr>
-          <w:rFonts w:eastAsia="Times New Roman" w:cstheme="minorHAnsi"/>
-          <w:sz w:val="24"/>
-          <w:szCs w:val="24"/>
-          <w:lang w:eastAsia="pt-PT"/>
-        </w:rPr>
         <w:t>a realização das tarefas também pode ocorrer</w:t>
       </w:r>
       <w:r>
@@ -1990,19 +1928,8 @@
           <w:szCs w:val="24"/>
           <w:lang w:eastAsia="pt-PT"/>
         </w:rPr>
-        <w:t xml:space="preserve">. Para tal, é essencial implementar medidas de </w:t>
-      </w:r>
-      <w:proofErr w:type="spellStart"/>
-      <w:r>
-        <w:rPr>
-          <w:rFonts w:eastAsia="Times New Roman" w:cstheme="minorHAnsi"/>
-          <w:sz w:val="24"/>
-          <w:szCs w:val="24"/>
-          <w:lang w:eastAsia="pt-PT"/>
-        </w:rPr>
-        <w:t>cibersegurança</w:t>
-      </w:r>
-      <w:proofErr w:type="spellEnd"/>
+        <w:t>. Para tal, é essencial implementar medidas de cibersegurança</w:t>
+      </w:r>
       <w:r>
         <w:rPr>
           <w:rFonts w:eastAsia="Times New Roman" w:cstheme="minorHAnsi"/>
@@ -2229,7 +2156,6 @@
           <w:szCs w:val="24"/>
           <w:lang w:eastAsia="pt-PT"/>
         </w:rPr>
-        <w:lastRenderedPageBreak/>
         <w:t>Calculadoras para orçamento.</w:t>
       </w:r>
     </w:p>
@@ -2373,27 +2299,7 @@
           <w:szCs w:val="24"/>
           <w:lang w:eastAsia="pt-PT"/>
         </w:rPr>
-        <w:t xml:space="preserve"> para conseguirem ter uma simulação melhorada e outra perceção do produto no seu espaço. Construir um sistema que possuam este tipo de funcionalidades mais requeridas pelos utilizadores, é fundamental para reduzir distrações e manter o foco no site da La </w:t>
-      </w:r>
-      <w:proofErr w:type="spellStart"/>
-      <w:r>
-        <w:rPr>
-          <w:rFonts w:eastAsia="Times New Roman" w:cstheme="minorHAnsi"/>
-          <w:sz w:val="24"/>
-          <w:szCs w:val="24"/>
-          <w:lang w:eastAsia="pt-PT"/>
-        </w:rPr>
-        <w:t>Redoute</w:t>
-      </w:r>
-      <w:proofErr w:type="spellEnd"/>
-      <w:r>
-        <w:rPr>
-          <w:rFonts w:eastAsia="Times New Roman" w:cstheme="minorHAnsi"/>
-          <w:sz w:val="24"/>
-          <w:szCs w:val="24"/>
-          <w:lang w:eastAsia="pt-PT"/>
-        </w:rPr>
-        <w:t>.</w:t>
+        <w:t xml:space="preserve"> para conseguirem ter uma simulação melhorada e outra perceção do produto no seu espaço. Construir um sistema que possuam este tipo de funcionalidades mais requeridas pelos utilizadores, é fundamental para reduzir distrações e manter o foco no site da La Redoute.</w:t>
       </w:r>
     </w:p>
     <w:p>
@@ -2611,26 +2517,35 @@
           <w:szCs w:val="24"/>
           <w:lang w:eastAsia="pt-PT"/>
         </w:rPr>
+        <w:t xml:space="preserve">     </w:t>
+      </w:r>
+      <w:r>
+        <w:rPr>
+          <w:rFonts w:eastAsia="Times New Roman" w:cstheme="minorHAnsi"/>
+          <w:sz w:val="24"/>
+          <w:szCs w:val="24"/>
+          <w:lang w:eastAsia="pt-PT"/>
+        </w:rPr>
+        <w:t>Este tipo de eventos geralmente ocorre fora do sistema, recorrendo a E-mail/Mensagens, redes sociais e chamadas/conversas pessoais</w:t>
+      </w:r>
+      <w:r>
+        <w:rPr>
+          <w:rFonts w:eastAsia="Times New Roman" w:cstheme="minorHAnsi"/>
+          <w:sz w:val="24"/>
+          <w:szCs w:val="24"/>
+          <w:lang w:eastAsia="pt-PT"/>
+        </w:rPr>
+        <w:t xml:space="preserve">. Assim não há uma </w:t>
+      </w:r>
+      <w:r>
+        <w:rPr>
+          <w:rFonts w:eastAsia="Times New Roman" w:cstheme="minorHAnsi"/>
+          <w:sz w:val="24"/>
+          <w:szCs w:val="24"/>
+          <w:lang w:eastAsia="pt-PT"/>
+        </w:rPr>
         <w:lastRenderedPageBreak/>
-        <w:t xml:space="preserve">     </w:t>
-      </w:r>
-      <w:r>
-        <w:rPr>
-          <w:rFonts w:eastAsia="Times New Roman" w:cstheme="minorHAnsi"/>
-          <w:sz w:val="24"/>
-          <w:szCs w:val="24"/>
-          <w:lang w:eastAsia="pt-PT"/>
-        </w:rPr>
-        <w:t>Este tipo de eventos geralmente ocorre fora do sistema, recorrendo a E-mail/Mensagens, redes sociais e chamadas/conversas pessoais</w:t>
-      </w:r>
-      <w:r>
-        <w:rPr>
-          <w:rFonts w:eastAsia="Times New Roman" w:cstheme="minorHAnsi"/>
-          <w:sz w:val="24"/>
-          <w:szCs w:val="24"/>
-          <w:lang w:eastAsia="pt-PT"/>
-        </w:rPr>
-        <w:t>. Assim não há uma hierarquia direta de comunicação devido ao facto dos utilizadores recorrem aos seus próprios métodos com base em preferências e afinidades pessoais.</w:t>
+        <w:t>hierarquia direta de comunicação devido ao facto dos utilizadores recorrem aos seus próprios métodos com base em preferências e afinidades pessoais.</w:t>
       </w:r>
     </w:p>
     <w:p>
@@ -2728,21 +2643,7 @@
         <w:rPr>
           <w:rFonts w:asciiTheme="minorHAnsi" w:hAnsiTheme="minorHAnsi" w:cstheme="minorHAnsi"/>
         </w:rPr>
-        <w:t xml:space="preserve">São os utilizadores ocasionais, que geralmente realizam uma compra única, e passam muito tempo sem voltar à interface. Este tipo de utilizador geralmente possui mais </w:t>
-      </w:r>
-      <w:proofErr w:type="spellStart"/>
-      <w:r>
-        <w:rPr>
-          <w:rFonts w:asciiTheme="minorHAnsi" w:hAnsiTheme="minorHAnsi" w:cstheme="minorHAnsi"/>
-        </w:rPr>
-        <w:t>difuculdade</w:t>
-      </w:r>
-      <w:proofErr w:type="spellEnd"/>
-      <w:r>
-        <w:rPr>
-          <w:rFonts w:asciiTheme="minorHAnsi" w:hAnsiTheme="minorHAnsi" w:cstheme="minorHAnsi"/>
-        </w:rPr>
-        <w:t xml:space="preserve"> em interagir com o sistema, especialmente detalhes importantes, devido ao longo tempo sem usar a interface. Esta ideia reforça ainda mais a necessidade de uma interface intuitiva, com tutoriais, se necessário.</w:t>
+        <w:t>São os utilizadores ocasionais, que geralmente realizam uma compra única, e passam muito tempo sem voltar à interface. Este tipo de utilizador geralmente possui mais difuculdade em interagir com o sistema, especialmente detalhes importantes, devido ao longo tempo sem usar a interface. Esta ideia reforça ainda mais a necessidade de uma interface intuitiva, com tutoriais, se necessário.</w:t>
       </w:r>
     </w:p>
     <w:p>
@@ -2944,82 +2845,12 @@
           <w:szCs w:val="24"/>
           <w:lang w:eastAsia="pt-PT"/>
         </w:rPr>
-        <w:t xml:space="preserve">     Por outro lado, quando o utilizador possui bastante tempo disponível, é comum que o mesmo explore as diferentes funcionalidades do site, como a interação 3D, analise o </w:t>
-      </w:r>
-      <w:r>
-        <w:rPr>
-          <w:rFonts w:eastAsia="Times New Roman" w:cstheme="minorHAnsi"/>
-          <w:sz w:val="24"/>
-          <w:szCs w:val="24"/>
-          <w:lang w:eastAsia="pt-PT"/>
-        </w:rPr>
-        <w:lastRenderedPageBreak/>
-        <w:t>catálogo de produtos com mais calma, e esteja atento com bastante detalhe às características dos produtos.</w:t>
-      </w:r>
-    </w:p>
-    <w:p>
-      <w:pPr>
-        <w:spacing w:before="100" w:beforeAutospacing="1" w:after="100" w:afterAutospacing="1" w:line="240" w:lineRule="auto"/>
-        <w:jc w:val="both"/>
-        <w:rPr>
-          <w:rFonts w:eastAsia="Times New Roman" w:cstheme="minorHAnsi"/>
-          <w:sz w:val="24"/>
-          <w:szCs w:val="24"/>
-          <w:lang w:eastAsia="pt-PT"/>
-        </w:rPr>
-      </w:pPr>
-      <w:r>
-        <w:rPr>
-          <w:rFonts w:eastAsia="Times New Roman" w:cstheme="minorHAnsi"/>
-          <w:sz w:val="24"/>
-          <w:szCs w:val="24"/>
-          <w:lang w:eastAsia="pt-PT"/>
-        </w:rPr>
-        <w:t xml:space="preserve">      Desta forma, as restrições temporais impactam diretamente as expectativas dos utilizadores quanto ao desempenho do sistema, ou seja, em tarefas rápidas, os utilizadores aguardam resultados instantâneos em pesquisas e filtragens, e em tarefas demoradas, os mesmos não se importam que certa funcionalidade demore ligeiramente mais tempo a carregar,</w:t>
-      </w:r>
-      <w:r>
-        <w:rPr>
-          <w:rFonts w:eastAsia="Times New Roman" w:cstheme="minorHAnsi"/>
-          <w:sz w:val="24"/>
-          <w:szCs w:val="24"/>
-          <w:lang w:eastAsia="pt-PT"/>
-        </w:rPr>
-        <w:t xml:space="preserve"> dentro de um limite,</w:t>
-      </w:r>
-      <w:r>
-        <w:rPr>
-          <w:rFonts w:eastAsia="Times New Roman" w:cstheme="minorHAnsi"/>
-          <w:sz w:val="24"/>
-          <w:szCs w:val="24"/>
-          <w:lang w:eastAsia="pt-PT"/>
-        </w:rPr>
-        <w:t xml:space="preserve"> </w:t>
-      </w:r>
-      <w:r>
-        <w:rPr>
-          <w:rFonts w:eastAsia="Times New Roman" w:cstheme="minorHAnsi"/>
-          <w:sz w:val="24"/>
-          <w:szCs w:val="24"/>
-          <w:lang w:eastAsia="pt-PT"/>
-        </w:rPr>
-        <w:t>desde que a interface esteja funcional. Assim é preferível dar foco às funcionalidades mais comuns, permitindo eficiência nos casos de falta de tempo, não negligenciando os outros casos</w:t>
-      </w:r>
-    </w:p>
-    <w:p>
-      <w:pPr>
-        <w:spacing w:before="100" w:beforeAutospacing="1" w:after="100" w:afterAutospacing="1" w:line="240" w:lineRule="auto"/>
-        <w:jc w:val="both"/>
-        <w:rPr>
-          <w:rFonts w:eastAsia="Times New Roman" w:cstheme="minorHAnsi"/>
-          <w:sz w:val="24"/>
-          <w:szCs w:val="24"/>
-          <w:lang w:eastAsia="pt-PT"/>
-        </w:rPr>
-      </w:pPr>
-    </w:p>
-    <w:p>
-      <w:pPr>
-        <w:spacing w:after="0" w:line="240" w:lineRule="auto"/>
+        <w:t xml:space="preserve">     Por outro lado, quando o utilizador possui bastante tempo disponível, é comum que o mesmo explore as diferentes funcionalidades do site, como a interação 3D, analise o catálogo de produtos com mais calma, e esteja atento com bastante detalhe às características dos produtos.</w:t>
+      </w:r>
+    </w:p>
+    <w:p>
+      <w:pPr>
+        <w:spacing w:before="100" w:beforeAutospacing="1" w:after="100" w:afterAutospacing="1" w:line="240" w:lineRule="auto"/>
         <w:jc w:val="both"/>
         <w:rPr>
           <w:rStyle w:val="Forte"/>
@@ -3031,6 +2862,43 @@
           <w:lang w:eastAsia="pt-PT"/>
         </w:rPr>
       </w:pPr>
+      <w:r>
+        <w:rPr>
+          <w:rFonts w:eastAsia="Times New Roman" w:cstheme="minorHAnsi"/>
+          <w:sz w:val="24"/>
+          <w:szCs w:val="24"/>
+          <w:lang w:eastAsia="pt-PT"/>
+        </w:rPr>
+        <w:lastRenderedPageBreak/>
+        <w:t xml:space="preserve">      Desta forma, as restrições temporais impactam diretamente as expectativas dos utilizadores quanto ao desempenho do sistema, ou seja, em tarefas rápidas, os utilizadores aguardam resultados instantâneos em pesquisas e filtragens, e em tarefas demoradas, os mesmos não se importam que certa funcionalidade demore ligeiramente mais tempo a carregar,</w:t>
+      </w:r>
+      <w:r>
+        <w:rPr>
+          <w:rFonts w:eastAsia="Times New Roman" w:cstheme="minorHAnsi"/>
+          <w:sz w:val="24"/>
+          <w:szCs w:val="24"/>
+          <w:lang w:eastAsia="pt-PT"/>
+        </w:rPr>
+        <w:t xml:space="preserve"> dentro de um limite,</w:t>
+      </w:r>
+      <w:r>
+        <w:rPr>
+          <w:rFonts w:eastAsia="Times New Roman" w:cstheme="minorHAnsi"/>
+          <w:sz w:val="24"/>
+          <w:szCs w:val="24"/>
+          <w:lang w:eastAsia="pt-PT"/>
+        </w:rPr>
+        <w:t xml:space="preserve"> </w:t>
+      </w:r>
+      <w:r>
+        <w:rPr>
+          <w:rFonts w:eastAsia="Times New Roman" w:cstheme="minorHAnsi"/>
+          <w:sz w:val="24"/>
+          <w:szCs w:val="24"/>
+          <w:lang w:eastAsia="pt-PT"/>
+        </w:rPr>
+        <w:t>desde que a interface esteja funcional. Assim é preferível dar foco às funcionalidades mais comuns, permitindo eficiência nos casos de falta de tempo, não negligenciando os outros casos</w:t>
+      </w:r>
     </w:p>
     <w:p>
       <w:pPr>
@@ -3267,14 +3135,12 @@
         </w:rPr>
         <w:t>“</w:t>
       </w:r>
-      <w:proofErr w:type="spellStart"/>
       <w:r>
         <w:rPr>
           <w:rFonts w:cstheme="minorHAnsi"/>
         </w:rPr>
         <w:t>chatbots</w:t>
       </w:r>
-      <w:proofErr w:type="spellEnd"/>
       <w:r>
         <w:rPr>
           <w:rFonts w:cstheme="minorHAnsi"/>
@@ -3362,91 +3228,6 @@
           <w:lang w:eastAsia="pt-PT"/>
         </w:rPr>
       </w:pPr>
-    </w:p>
-    <w:p>
-      <w:pPr>
-        <w:spacing w:before="100" w:beforeAutospacing="1" w:after="100" w:afterAutospacing="1" w:line="240" w:lineRule="auto"/>
-        <w:jc w:val="both"/>
-        <w:outlineLvl w:val="2"/>
-        <w:rPr>
-          <w:rFonts w:eastAsia="Times New Roman" w:cstheme="minorHAnsi"/>
-          <w:b/>
-          <w:bCs/>
-          <w:sz w:val="27"/>
-          <w:szCs w:val="27"/>
-          <w:lang w:eastAsia="pt-PT"/>
-        </w:rPr>
-      </w:pPr>
-      <w:r>
-        <w:rPr>
-          <w:rFonts w:eastAsia="Times New Roman" w:cstheme="minorHAnsi"/>
-          <w:b/>
-          <w:bCs/>
-          <w:sz w:val="27"/>
-          <w:szCs w:val="27"/>
-          <w:lang w:eastAsia="pt-PT"/>
-        </w:rPr>
-        <w:t>11. Conclusão</w:t>
-      </w:r>
-    </w:p>
-    <w:p>
-      <w:pPr>
-        <w:spacing w:before="100" w:beforeAutospacing="1" w:after="100" w:afterAutospacing="1" w:line="240" w:lineRule="auto"/>
-        <w:jc w:val="both"/>
-        <w:rPr>
-          <w:rFonts w:eastAsia="Times New Roman" w:cstheme="minorHAnsi"/>
-          <w:sz w:val="24"/>
-          <w:szCs w:val="24"/>
-          <w:lang w:eastAsia="pt-PT"/>
-        </w:rPr>
-      </w:pPr>
-      <w:r>
-        <w:rPr>
-          <w:rFonts w:eastAsia="Times New Roman" w:cstheme="minorHAnsi"/>
-          <w:sz w:val="24"/>
-          <w:szCs w:val="24"/>
-          <w:lang w:eastAsia="pt-PT"/>
-        </w:rPr>
-        <w:t xml:space="preserve">Esta análise identifica utilizadores, tarefas e requisitos para criar um ambiente 3D funcional, seguro e envolvente, </w:t>
-      </w:r>
-      <w:r>
-        <w:rPr>
-          <w:rFonts w:eastAsia="Times New Roman" w:cstheme="minorHAnsi"/>
-          <w:sz w:val="24"/>
-          <w:szCs w:val="24"/>
-          <w:lang w:eastAsia="pt-PT"/>
-        </w:rPr>
-        <w:t>o que permite</w:t>
-      </w:r>
-      <w:r>
-        <w:rPr>
-          <w:rFonts w:eastAsia="Times New Roman" w:cstheme="minorHAnsi"/>
-          <w:sz w:val="24"/>
-          <w:szCs w:val="24"/>
-          <w:lang w:eastAsia="pt-PT"/>
-        </w:rPr>
-        <w:t xml:space="preserve"> melhorar a experiência de compra na La </w:t>
-      </w:r>
-      <w:proofErr w:type="spellStart"/>
-      <w:r>
-        <w:rPr>
-          <w:rFonts w:eastAsia="Times New Roman" w:cstheme="minorHAnsi"/>
-          <w:sz w:val="24"/>
-          <w:szCs w:val="24"/>
-          <w:lang w:eastAsia="pt-PT"/>
-        </w:rPr>
-        <w:t>Redoute</w:t>
-      </w:r>
-      <w:proofErr w:type="spellEnd"/>
-      <w:r>
-        <w:rPr>
-          <w:rFonts w:eastAsia="Times New Roman" w:cstheme="minorHAnsi"/>
-          <w:sz w:val="24"/>
-          <w:szCs w:val="24"/>
-          <w:lang w:eastAsia="pt-PT"/>
-        </w:rPr>
-        <w:t>.</w:t>
-      </w:r>
     </w:p>
     <w:p/>
     <w:sectPr>

</xml_diff>